<commit_message>
get_name function -> generate_table
</commit_message>
<xml_diff>
--- a/docs/脚本生成数据库需求.docx
+++ b/docs/脚本生成数据库需求.docx
@@ -37,21 +37,7 @@
         <w:rPr>
           <w:rFonts w:hint="eastAsia"/>
         </w:rPr>
-        <w:t>在学习数据库系统原理时，涉及到很多表的使用，包括增、</w:t>
-      </w:r>
-      <w:proofErr w:type="gramStart"/>
-      <w:r>
-        <w:rPr>
-          <w:rFonts w:hint="eastAsia"/>
-        </w:rPr>
-        <w:t>删</w:t>
-      </w:r>
-      <w:proofErr w:type="gramEnd"/>
-      <w:r>
-        <w:rPr>
-          <w:rFonts w:hint="eastAsia"/>
-        </w:rPr>
-        <w:t>、改、查、创建等等，想要练习需要有大量的测试数据用于练习，因此需要有一种方法快速的批量的生成数据。</w:t>
+        <w:t>在学习数据库系统原理时，涉及到很多表的使用，包括增、删、改、查、创建等等，想要练习需要有大量的测试数据用于练习，因此需要有一种方法快速的批量的生成数据。</w:t>
       </w:r>
     </w:p>
     <w:p>
@@ -380,7 +366,6 @@
             <w:tcW w:w="1496" w:type="dxa"/>
           </w:tcPr>
           <w:p>
-            <w:proofErr w:type="spellStart"/>
             <w:r>
               <w:t>D</w:t>
             </w:r>
@@ -388,9 +373,14 @@
               <w:rPr>
                 <w:rFonts w:hint="eastAsia"/>
               </w:rPr>
-              <w:t>emp_name</w:t>
-            </w:r>
-            <w:proofErr w:type="spellEnd"/>
+              <w:t>ept</w:t>
+            </w:r>
+            <w:r>
+              <w:rPr>
+                <w:rFonts w:hint="eastAsia"/>
+              </w:rPr>
+              <w:t>_name</w:t>
+            </w:r>
           </w:p>
         </w:tc>
         <w:tc>
@@ -427,14 +417,12 @@
             <w:tcW w:w="1624" w:type="dxa"/>
           </w:tcPr>
           <w:p>
-            <w:proofErr w:type="gramStart"/>
             <w:r>
               <w:rPr>
                 <w:rFonts w:hint="eastAsia"/>
               </w:rPr>
               <w:t>系院名称</w:t>
             </w:r>
-            <w:proofErr w:type="gramEnd"/>
           </w:p>
         </w:tc>
         <w:tc>
@@ -508,16 +496,8 @@
               <w:rPr>
                 <w:rFonts w:hint="eastAsia"/>
               </w:rPr>
-              <w:t>教师</w:t>
-            </w:r>
-            <w:proofErr w:type="gramStart"/>
-            <w:r>
-              <w:rPr>
-                <w:rFonts w:hint="eastAsia"/>
-              </w:rPr>
-              <w:t>年薪年薪</w:t>
-            </w:r>
-            <w:proofErr w:type="gramEnd"/>
+              <w:t>教师年薪年薪</w:t>
+            </w:r>
           </w:p>
         </w:tc>
         <w:tc>
@@ -657,7 +637,6 @@
             <w:tcW w:w="1704" w:type="dxa"/>
           </w:tcPr>
           <w:p>
-            <w:proofErr w:type="spellStart"/>
             <w:r>
               <w:t>D</w:t>
             </w:r>
@@ -667,7 +646,6 @@
               </w:rPr>
               <w:t>ept_name</w:t>
             </w:r>
-            <w:proofErr w:type="spellEnd"/>
           </w:p>
         </w:tc>
         <w:tc>
@@ -704,14 +682,12 @@
             <w:tcW w:w="1705" w:type="dxa"/>
           </w:tcPr>
           <w:p>
-            <w:proofErr w:type="gramStart"/>
             <w:r>
               <w:rPr>
                 <w:rFonts w:hint="eastAsia"/>
               </w:rPr>
               <w:t>系院名称</w:t>
             </w:r>
-            <w:proofErr w:type="gramEnd"/>
           </w:p>
         </w:tc>
         <w:tc>
@@ -956,344 +932,275 @@
         </w:rPr>
         <w:t>编写了</w:t>
       </w:r>
-      <w:proofErr w:type="spellStart"/>
       <w:r>
         <w:rPr>
           <w:rFonts w:hint="eastAsia"/>
         </w:rPr>
         <w:t>get_name</w:t>
       </w:r>
-      <w:proofErr w:type="spellEnd"/>
-      <w:r>
-        <w:rPr>
-          <w:rFonts w:hint="eastAsia"/>
-        </w:rPr>
-        <w:t>函数用于提取，在提取姓名时遇</w:t>
+      <w:r>
+        <w:rPr>
+          <w:rFonts w:hint="eastAsia"/>
+        </w:rPr>
+        <w:t>函数用于提取，在提取姓名时遇到问题，中英文混合情况下，如何提取每行第一个的英文姓名单词。</w:t>
+      </w:r>
+    </w:p>
+    <w:p>
+      <w:pPr>
+        <w:pStyle w:val="a3"/>
+        <w:ind w:left="360" w:firstLineChars="0" w:firstLine="0"/>
+      </w:pPr>
+      <w:r>
+        <w:rPr>
+          <w:rFonts w:hint="eastAsia"/>
+        </w:rPr>
+        <w:t>解决方案：使用</w:t>
+      </w:r>
+      <w:r>
+        <w:rPr>
+          <w:rFonts w:hint="eastAsia"/>
+        </w:rPr>
+        <w:t>re</w:t>
+      </w:r>
+      <w:r>
+        <w:rPr>
+          <w:rFonts w:hint="eastAsia"/>
+        </w:rPr>
+        <w:t>模块，利用正则表达式解析出姓名</w:t>
+      </w:r>
+    </w:p>
+    <w:p>
+      <w:pPr>
+        <w:pStyle w:val="a3"/>
+        <w:ind w:left="360" w:firstLineChars="0" w:firstLine="0"/>
+      </w:pPr>
+      <w:r>
+        <w:rPr>
+          <w:rFonts w:hint="eastAsia"/>
+        </w:rPr>
+        <w:t>=========================================</w:t>
+      </w:r>
+    </w:p>
+    <w:p>
+      <w:pPr>
+        <w:pStyle w:val="a3"/>
+        <w:ind w:left="360" w:firstLineChars="0" w:firstLine="0"/>
+      </w:pPr>
+      <w:r>
+        <w:t xml:space="preserve">For </w:t>
+      </w:r>
+      <w:r>
+        <w:rPr>
+          <w:rFonts w:hint="eastAsia"/>
+        </w:rPr>
+        <w:t>line in f:</w:t>
+      </w:r>
+    </w:p>
+    <w:p>
+      <w:pPr>
+        <w:pStyle w:val="a3"/>
+        <w:ind w:left="360" w:firstLineChars="0" w:firstLine="0"/>
+      </w:pPr>
+      <w:r>
+        <w:rPr>
+          <w:rFonts w:hint="eastAsia"/>
+        </w:rPr>
+        <w:tab/>
+      </w:r>
+      <w:r>
+        <w:rPr>
+          <w:rFonts w:hint="eastAsia"/>
+        </w:rPr>
+        <w:tab/>
+      </w:r>
+      <w:r>
+        <w:t>O</w:t>
+      </w:r>
+      <w:r>
+        <w:rPr>
+          <w:rFonts w:hint="eastAsia"/>
+        </w:rPr>
+        <w:t>bj=re.match(r</w:t>
+      </w:r>
+      <w:r>
+        <w:t>’</w:t>
+      </w:r>
+      <w:r>
+        <w:rPr>
+          <w:rFonts w:hint="eastAsia"/>
+        </w:rPr>
+        <w:t>\w+</w:t>
+      </w:r>
+      <w:r>
+        <w:t>’</w:t>
+      </w:r>
+      <w:r>
+        <w:rPr>
+          <w:rFonts w:hint="eastAsia"/>
+        </w:rPr>
+        <w:t>,line,re.I)</w:t>
+      </w:r>
+    </w:p>
+    <w:p>
+      <w:pPr>
+        <w:pStyle w:val="a3"/>
+        <w:ind w:left="360" w:firstLineChars="0" w:firstLine="0"/>
+      </w:pPr>
+      <w:r>
+        <w:t>T</w:t>
+      </w:r>
+      <w:r>
+        <w:rPr>
+          <w:rFonts w:hint="eastAsia"/>
+        </w:rPr>
+        <w:t>ry:</w:t>
+      </w:r>
+    </w:p>
+    <w:p>
+      <w:pPr>
+        <w:pStyle w:val="a3"/>
+        <w:ind w:left="360" w:firstLineChars="0" w:firstLine="0"/>
+      </w:pPr>
+      <w:r>
+        <w:rPr>
+          <w:rFonts w:hint="eastAsia"/>
+        </w:rPr>
+        <w:lastRenderedPageBreak/>
+        <w:tab/>
+      </w:r>
+      <w:r>
+        <w:rPr>
+          <w:rFonts w:hint="eastAsia"/>
+        </w:rPr>
+        <w:tab/>
+      </w:r>
+      <w:r>
+        <w:t>P</w:t>
+      </w:r>
+      <w:r>
+        <w:rPr>
+          <w:rFonts w:hint="eastAsia"/>
+        </w:rPr>
+        <w:t>rint obj.group()</w:t>
+      </w:r>
+    </w:p>
+    <w:p>
+      <w:pPr>
+        <w:pStyle w:val="a3"/>
+        <w:ind w:left="360" w:firstLineChars="0" w:firstLine="0"/>
+      </w:pPr>
+      <w:r>
+        <w:rPr>
+          <w:rFonts w:hint="eastAsia"/>
+        </w:rPr>
+        <w:tab/>
+      </w:r>
+      <w:r>
+        <w:rPr>
+          <w:rFonts w:hint="eastAsia"/>
+        </w:rPr>
+        <w:tab/>
+      </w:r>
+      <w:r>
+        <w:t>L</w:t>
+      </w:r>
+      <w:r>
+        <w:rPr>
+          <w:rFonts w:hint="eastAsia"/>
+        </w:rPr>
+        <w:t>ist.appen(obj.group())</w:t>
+      </w:r>
+    </w:p>
+    <w:p>
+      <w:pPr>
+        <w:pStyle w:val="a3"/>
+        <w:ind w:left="360" w:firstLineChars="0" w:firstLine="0"/>
+      </w:pPr>
+      <w:r>
+        <w:t>E</w:t>
+      </w:r>
+      <w:r>
+        <w:rPr>
+          <w:rFonts w:hint="eastAsia"/>
+        </w:rPr>
+        <w:t>xcept:</w:t>
+      </w:r>
+    </w:p>
+    <w:p>
+      <w:pPr>
+        <w:pStyle w:val="a3"/>
+        <w:ind w:left="360" w:firstLineChars="0" w:firstLine="0"/>
+      </w:pPr>
+      <w:r>
+        <w:rPr>
+          <w:rFonts w:hint="eastAsia"/>
+        </w:rPr>
+        <w:tab/>
+      </w:r>
+      <w:r>
+        <w:rPr>
+          <w:rFonts w:hint="eastAsia"/>
+        </w:rPr>
+        <w:tab/>
+      </w:r>
+      <w:r>
+        <w:t>C</w:t>
+      </w:r>
+      <w:r>
+        <w:rPr>
+          <w:rFonts w:hint="eastAsia"/>
+        </w:rPr>
+        <w:t>ontinue</w:t>
+      </w:r>
+    </w:p>
+    <w:p>
+      <w:pPr>
+        <w:pStyle w:val="a3"/>
+        <w:ind w:left="360" w:firstLineChars="0" w:firstLine="0"/>
+      </w:pPr>
+      <w:r>
+        <w:rPr>
+          <w:rFonts w:hint="eastAsia"/>
+        </w:rPr>
+        <w:t>=========================================</w:t>
+      </w:r>
+    </w:p>
+    <w:p>
+      <w:pPr>
+        <w:rPr>
+          <w:rFonts w:hint="eastAsia"/>
+        </w:rPr>
+      </w:pPr>
+    </w:p>
+    <w:p>
+      <w:pPr>
+        <w:pStyle w:val="a3"/>
+        <w:numPr>
+          <w:ilvl w:val="0"/>
+          <w:numId w:val="5"/>
+        </w:numPr>
+        <w:ind w:firstLineChars="0"/>
+      </w:pPr>
+      <w:r>
+        <w:rPr>
+          <w:rFonts w:hint="eastAsia"/>
+        </w:rPr>
+        <w:t>在生成每一条数据的时候，需要用到</w:t>
+      </w:r>
+      <w:r>
+        <w:rPr>
+          <w:rFonts w:hint="eastAsia"/>
+        </w:rPr>
+        <w:t>random</w:t>
+      </w:r>
+      <w:r>
+        <w:rPr>
+          <w:rFonts w:hint="eastAsia"/>
+        </w:rPr>
+        <w:t>模块，里面的函数比较有用</w:t>
       </w:r>
       <w:bookmarkStart w:id="0" w:name="_GoBack"/>
       <w:bookmarkEnd w:id="0"/>
-      <w:r>
-        <w:rPr>
-          <w:rFonts w:hint="eastAsia"/>
-        </w:rPr>
-        <w:t>到问题，中英文混合情况下，如何提取每行第一个的英文姓名单词。</w:t>
-      </w:r>
-    </w:p>
-    <w:p>
-      <w:pPr>
-        <w:pStyle w:val="a3"/>
-        <w:ind w:left="360" w:firstLineChars="0" w:firstLine="0"/>
-      </w:pPr>
-      <w:r>
-        <w:rPr>
-          <w:rFonts w:hint="eastAsia"/>
-        </w:rPr>
-        <w:t>解决方案：使用</w:t>
-      </w:r>
-      <w:r>
-        <w:rPr>
-          <w:rFonts w:hint="eastAsia"/>
-        </w:rPr>
-        <w:t>re</w:t>
-      </w:r>
-      <w:r>
-        <w:rPr>
-          <w:rFonts w:hint="eastAsia"/>
-        </w:rPr>
-        <w:t>模块，利用正则表达式解析出姓名</w:t>
-      </w:r>
-    </w:p>
-    <w:p>
-      <w:pPr>
-        <w:pStyle w:val="a3"/>
-        <w:ind w:left="360" w:firstLineChars="0" w:firstLine="0"/>
-      </w:pPr>
-      <w:r>
-        <w:rPr>
-          <w:rFonts w:hint="eastAsia"/>
-        </w:rPr>
-        <w:t>=========================================</w:t>
-      </w:r>
-    </w:p>
-    <w:p>
-      <w:pPr>
-        <w:pStyle w:val="a3"/>
-        <w:ind w:left="360" w:firstLineChars="0" w:firstLine="0"/>
-      </w:pPr>
-      <w:r>
-        <w:t xml:space="preserve">For </w:t>
-      </w:r>
-      <w:r>
-        <w:rPr>
-          <w:rFonts w:hint="eastAsia"/>
-        </w:rPr>
-        <w:t>line in f:</w:t>
-      </w:r>
-    </w:p>
-    <w:p>
-      <w:pPr>
-        <w:pStyle w:val="a3"/>
-        <w:ind w:left="360" w:firstLineChars="0" w:firstLine="0"/>
-      </w:pPr>
-      <w:r>
-        <w:rPr>
-          <w:rFonts w:hint="eastAsia"/>
-        </w:rPr>
-        <w:tab/>
-      </w:r>
-      <w:r>
-        <w:rPr>
-          <w:rFonts w:hint="eastAsia"/>
-        </w:rPr>
-        <w:tab/>
-      </w:r>
-      <w:proofErr w:type="spellStart"/>
-      <w:r>
-        <w:t>O</w:t>
-      </w:r>
-      <w:r>
-        <w:rPr>
-          <w:rFonts w:hint="eastAsia"/>
-        </w:rPr>
-        <w:t>bj</w:t>
-      </w:r>
-      <w:proofErr w:type="spellEnd"/>
-      <w:r>
-        <w:rPr>
-          <w:rFonts w:hint="eastAsia"/>
-        </w:rPr>
-        <w:t>=</w:t>
-      </w:r>
-      <w:proofErr w:type="spellStart"/>
-      <w:proofErr w:type="gramStart"/>
-      <w:r>
-        <w:rPr>
-          <w:rFonts w:hint="eastAsia"/>
-        </w:rPr>
-        <w:t>re.match</w:t>
-      </w:r>
-      <w:proofErr w:type="spellEnd"/>
-      <w:r>
-        <w:rPr>
-          <w:rFonts w:hint="eastAsia"/>
-        </w:rPr>
-        <w:t>(</w:t>
-      </w:r>
-      <w:proofErr w:type="gramEnd"/>
-      <w:r>
-        <w:rPr>
-          <w:rFonts w:hint="eastAsia"/>
-        </w:rPr>
-        <w:t>r</w:t>
-      </w:r>
-      <w:r>
-        <w:t>’</w:t>
-      </w:r>
-      <w:r>
-        <w:rPr>
-          <w:rFonts w:hint="eastAsia"/>
-        </w:rPr>
-        <w:t>\w+</w:t>
-      </w:r>
-      <w:r>
-        <w:t>’</w:t>
-      </w:r>
-      <w:r>
-        <w:rPr>
-          <w:rFonts w:hint="eastAsia"/>
-        </w:rPr>
-        <w:t>,</w:t>
-      </w:r>
-      <w:proofErr w:type="spellStart"/>
-      <w:r>
-        <w:rPr>
-          <w:rFonts w:hint="eastAsia"/>
-        </w:rPr>
-        <w:t>line,re.I</w:t>
-      </w:r>
-      <w:proofErr w:type="spellEnd"/>
-      <w:r>
-        <w:rPr>
-          <w:rFonts w:hint="eastAsia"/>
-        </w:rPr>
-        <w:t>)</w:t>
-      </w:r>
-    </w:p>
-    <w:p>
-      <w:pPr>
-        <w:pStyle w:val="a3"/>
-        <w:ind w:left="360" w:firstLineChars="0" w:firstLine="0"/>
-      </w:pPr>
-      <w:r>
-        <w:t>T</w:t>
-      </w:r>
-      <w:r>
-        <w:rPr>
-          <w:rFonts w:hint="eastAsia"/>
-        </w:rPr>
-        <w:t>ry:</w:t>
-      </w:r>
-    </w:p>
-    <w:p>
-      <w:pPr>
-        <w:pStyle w:val="a3"/>
-        <w:ind w:left="360" w:firstLineChars="0" w:firstLine="0"/>
-      </w:pPr>
-      <w:r>
-        <w:rPr>
-          <w:rFonts w:hint="eastAsia"/>
-        </w:rPr>
-        <w:lastRenderedPageBreak/>
-        <w:tab/>
-      </w:r>
-      <w:r>
-        <w:rPr>
-          <w:rFonts w:hint="eastAsia"/>
-        </w:rPr>
-        <w:tab/>
-      </w:r>
-      <w:r>
-        <w:t>P</w:t>
-      </w:r>
-      <w:r>
-        <w:rPr>
-          <w:rFonts w:hint="eastAsia"/>
-        </w:rPr>
-        <w:t xml:space="preserve">rint </w:t>
-      </w:r>
-      <w:proofErr w:type="spellStart"/>
-      <w:proofErr w:type="gramStart"/>
-      <w:r>
-        <w:rPr>
-          <w:rFonts w:hint="eastAsia"/>
-        </w:rPr>
-        <w:t>obj.group</w:t>
-      </w:r>
-      <w:proofErr w:type="spellEnd"/>
-      <w:r>
-        <w:rPr>
-          <w:rFonts w:hint="eastAsia"/>
-        </w:rPr>
-        <w:t>()</w:t>
-      </w:r>
-      <w:proofErr w:type="gramEnd"/>
-    </w:p>
-    <w:p>
-      <w:pPr>
-        <w:pStyle w:val="a3"/>
-        <w:ind w:left="360" w:firstLineChars="0" w:firstLine="0"/>
-      </w:pPr>
-      <w:r>
-        <w:rPr>
-          <w:rFonts w:hint="eastAsia"/>
-        </w:rPr>
-        <w:tab/>
-      </w:r>
-      <w:r>
-        <w:rPr>
-          <w:rFonts w:hint="eastAsia"/>
-        </w:rPr>
-        <w:tab/>
-      </w:r>
-      <w:proofErr w:type="spellStart"/>
-      <w:proofErr w:type="gramStart"/>
-      <w:r>
-        <w:t>L</w:t>
-      </w:r>
-      <w:r>
-        <w:rPr>
-          <w:rFonts w:hint="eastAsia"/>
-        </w:rPr>
-        <w:t>ist.appen</w:t>
-      </w:r>
-      <w:proofErr w:type="spellEnd"/>
-      <w:r>
-        <w:rPr>
-          <w:rFonts w:hint="eastAsia"/>
-        </w:rPr>
-        <w:t>(</w:t>
-      </w:r>
-      <w:proofErr w:type="spellStart"/>
-      <w:proofErr w:type="gramEnd"/>
-      <w:r>
-        <w:rPr>
-          <w:rFonts w:hint="eastAsia"/>
-        </w:rPr>
-        <w:t>obj.group</w:t>
-      </w:r>
-      <w:proofErr w:type="spellEnd"/>
-      <w:r>
-        <w:rPr>
-          <w:rFonts w:hint="eastAsia"/>
-        </w:rPr>
-        <w:t>())</w:t>
-      </w:r>
-    </w:p>
-    <w:p>
-      <w:pPr>
-        <w:pStyle w:val="a3"/>
-        <w:ind w:left="360" w:firstLineChars="0" w:firstLine="0"/>
-      </w:pPr>
-      <w:r>
-        <w:t>E</w:t>
-      </w:r>
-      <w:r>
-        <w:rPr>
-          <w:rFonts w:hint="eastAsia"/>
-        </w:rPr>
-        <w:t>xcept:</w:t>
-      </w:r>
-    </w:p>
-    <w:p>
-      <w:pPr>
-        <w:pStyle w:val="a3"/>
-        <w:ind w:left="360" w:firstLineChars="0" w:firstLine="0"/>
-      </w:pPr>
-      <w:r>
-        <w:rPr>
-          <w:rFonts w:hint="eastAsia"/>
-        </w:rPr>
-        <w:tab/>
-      </w:r>
-      <w:r>
-        <w:rPr>
-          <w:rFonts w:hint="eastAsia"/>
-        </w:rPr>
-        <w:tab/>
-      </w:r>
-      <w:r>
-        <w:t>C</w:t>
-      </w:r>
-      <w:r>
-        <w:rPr>
-          <w:rFonts w:hint="eastAsia"/>
-        </w:rPr>
-        <w:t>ontinue</w:t>
-      </w:r>
-    </w:p>
-    <w:p>
-      <w:pPr>
-        <w:pStyle w:val="a3"/>
-        <w:ind w:left="360" w:firstLineChars="0" w:firstLine="0"/>
-      </w:pPr>
-      <w:r>
-        <w:rPr>
-          <w:rFonts w:hint="eastAsia"/>
-        </w:rPr>
-        <w:t>=========================================</w:t>
-      </w:r>
-    </w:p>
-    <w:p>
-      <w:pPr>
-        <w:pStyle w:val="a3"/>
-        <w:ind w:left="360" w:firstLineChars="0" w:firstLine="0"/>
-      </w:pPr>
-    </w:p>
-    <w:p>
-      <w:pPr>
-        <w:pStyle w:val="a3"/>
-        <w:ind w:left="360" w:firstLineChars="0" w:firstLine="0"/>
-      </w:pPr>
     </w:p>
     <w:sectPr>
       <w:pgSz w:w="11906" w:h="16838"/>
@@ -1303,6 +1210,44 @@
     </w:sectPr>
   </w:body>
 </w:document>
+</file>
+
+<file path=word/endnotes.xml><?xml version="1.0" encoding="utf-8"?>
+<w:endnotes xmlns:wpc="http://schemas.microsoft.com/office/word/2010/wordprocessingCanvas" xmlns:mc="http://schemas.openxmlformats.org/markup-compatibility/2006" xmlns:o="urn:schemas-microsoft-com:office:office" xmlns:r="http://schemas.openxmlformats.org/officeDocument/2006/relationships" xmlns:m="http://schemas.openxmlformats.org/officeDocument/2006/math" xmlns:v="urn:schemas-microsoft-com:vml" xmlns:wp14="http://schemas.microsoft.com/office/word/2010/wordprocessingDrawing" xmlns:wp="http://schemas.openxmlformats.org/drawingml/2006/wordprocessingDrawing" xmlns:w10="urn:schemas-microsoft-com:office:word" xmlns:w="http://schemas.openxmlformats.org/wordprocessingml/2006/main" xmlns:w14="http://schemas.microsoft.com/office/word/2010/wordml" xmlns:wpg="http://schemas.microsoft.com/office/word/2010/wordprocessingGroup" xmlns:wpi="http://schemas.microsoft.com/office/word/2010/wordprocessingInk" xmlns:wne="http://schemas.microsoft.com/office/word/2006/wordml" xmlns:wps="http://schemas.microsoft.com/office/word/2010/wordprocessingShape" mc:Ignorable="w14 wp14">
+  <w:endnote w:type="separator" w:id="-1">
+    <w:p>
+      <w:r>
+        <w:separator/>
+      </w:r>
+    </w:p>
+  </w:endnote>
+  <w:endnote w:type="continuationSeparator" w:id="0">
+    <w:p>
+      <w:r>
+        <w:continuationSeparator/>
+      </w:r>
+    </w:p>
+  </w:endnote>
+</w:endnotes>
+</file>
+
+<file path=word/footnotes.xml><?xml version="1.0" encoding="utf-8"?>
+<w:footnotes xmlns:wpc="http://schemas.microsoft.com/office/word/2010/wordprocessingCanvas" xmlns:mc="http://schemas.openxmlformats.org/markup-compatibility/2006" xmlns:o="urn:schemas-microsoft-com:office:office" xmlns:r="http://schemas.openxmlformats.org/officeDocument/2006/relationships" xmlns:m="http://schemas.openxmlformats.org/officeDocument/2006/math" xmlns:v="urn:schemas-microsoft-com:vml" xmlns:wp14="http://schemas.microsoft.com/office/word/2010/wordprocessingDrawing" xmlns:wp="http://schemas.openxmlformats.org/drawingml/2006/wordprocessingDrawing" xmlns:w10="urn:schemas-microsoft-com:office:word" xmlns:w="http://schemas.openxmlformats.org/wordprocessingml/2006/main" xmlns:w14="http://schemas.microsoft.com/office/word/2010/wordml" xmlns:wpg="http://schemas.microsoft.com/office/word/2010/wordprocessingGroup" xmlns:wpi="http://schemas.microsoft.com/office/word/2010/wordprocessingInk" xmlns:wne="http://schemas.microsoft.com/office/word/2006/wordml" xmlns:wps="http://schemas.microsoft.com/office/word/2010/wordprocessingShape" mc:Ignorable="w14 wp14">
+  <w:footnote w:type="separator" w:id="-1">
+    <w:p>
+      <w:r>
+        <w:separator/>
+      </w:r>
+    </w:p>
+  </w:footnote>
+  <w:footnote w:type="continuationSeparator" w:id="0">
+    <w:p>
+      <w:r>
+        <w:continuationSeparator/>
+      </w:r>
+    </w:p>
+  </w:footnote>
+</w:footnotes>
 </file>
 
 <file path=word/numbering.xml><?xml version="1.0" encoding="utf-8"?>
@@ -2062,6 +2007,71 @@
       <w:szCs w:val="32"/>
     </w:rPr>
   </w:style>
+  <w:style w:type="paragraph" w:styleId="a6">
+    <w:name w:val="header"/>
+    <w:basedOn w:val="a"/>
+    <w:link w:val="Char0"/>
+    <w:uiPriority w:val="99"/>
+    <w:unhideWhenUsed/>
+    <w:rsid w:val="002E66F4"/>
+    <w:pPr>
+      <w:pBdr>
+        <w:bottom w:val="single" w:sz="6" w:space="1" w:color="auto"/>
+      </w:pBdr>
+      <w:tabs>
+        <w:tab w:val="center" w:pos="4153"/>
+        <w:tab w:val="right" w:pos="8306"/>
+      </w:tabs>
+      <w:snapToGrid w:val="0"/>
+      <w:jc w:val="center"/>
+    </w:pPr>
+    <w:rPr>
+      <w:sz w:val="18"/>
+      <w:szCs w:val="18"/>
+    </w:rPr>
+  </w:style>
+  <w:style w:type="character" w:customStyle="1" w:styleId="Char0">
+    <w:name w:val="页眉 Char"/>
+    <w:basedOn w:val="a0"/>
+    <w:link w:val="a6"/>
+    <w:uiPriority w:val="99"/>
+    <w:rsid w:val="002E66F4"/>
+    <w:rPr>
+      <w:sz w:val="18"/>
+      <w:szCs w:val="18"/>
+    </w:rPr>
+  </w:style>
+  <w:style w:type="paragraph" w:styleId="a7">
+    <w:name w:val="footer"/>
+    <w:basedOn w:val="a"/>
+    <w:link w:val="Char1"/>
+    <w:uiPriority w:val="99"/>
+    <w:unhideWhenUsed/>
+    <w:rsid w:val="002E66F4"/>
+    <w:pPr>
+      <w:tabs>
+        <w:tab w:val="center" w:pos="4153"/>
+        <w:tab w:val="right" w:pos="8306"/>
+      </w:tabs>
+      <w:snapToGrid w:val="0"/>
+      <w:jc w:val="left"/>
+    </w:pPr>
+    <w:rPr>
+      <w:sz w:val="18"/>
+      <w:szCs w:val="18"/>
+    </w:rPr>
+  </w:style>
+  <w:style w:type="character" w:customStyle="1" w:styleId="Char1">
+    <w:name w:val="页脚 Char"/>
+    <w:basedOn w:val="a0"/>
+    <w:link w:val="a7"/>
+    <w:uiPriority w:val="99"/>
+    <w:rsid w:val="002E66F4"/>
+    <w:rPr>
+      <w:sz w:val="18"/>
+      <w:szCs w:val="18"/>
+    </w:rPr>
+  </w:style>
 </w:styles>
 </file>
 
@@ -2357,6 +2367,71 @@
       <w:szCs w:val="32"/>
     </w:rPr>
   </w:style>
+  <w:style w:type="paragraph" w:styleId="a6">
+    <w:name w:val="header"/>
+    <w:basedOn w:val="a"/>
+    <w:link w:val="Char0"/>
+    <w:uiPriority w:val="99"/>
+    <w:unhideWhenUsed/>
+    <w:rsid w:val="002E66F4"/>
+    <w:pPr>
+      <w:pBdr>
+        <w:bottom w:val="single" w:sz="6" w:space="1" w:color="auto"/>
+      </w:pBdr>
+      <w:tabs>
+        <w:tab w:val="center" w:pos="4153"/>
+        <w:tab w:val="right" w:pos="8306"/>
+      </w:tabs>
+      <w:snapToGrid w:val="0"/>
+      <w:jc w:val="center"/>
+    </w:pPr>
+    <w:rPr>
+      <w:sz w:val="18"/>
+      <w:szCs w:val="18"/>
+    </w:rPr>
+  </w:style>
+  <w:style w:type="character" w:customStyle="1" w:styleId="Char0">
+    <w:name w:val="页眉 Char"/>
+    <w:basedOn w:val="a0"/>
+    <w:link w:val="a6"/>
+    <w:uiPriority w:val="99"/>
+    <w:rsid w:val="002E66F4"/>
+    <w:rPr>
+      <w:sz w:val="18"/>
+      <w:szCs w:val="18"/>
+    </w:rPr>
+  </w:style>
+  <w:style w:type="paragraph" w:styleId="a7">
+    <w:name w:val="footer"/>
+    <w:basedOn w:val="a"/>
+    <w:link w:val="Char1"/>
+    <w:uiPriority w:val="99"/>
+    <w:unhideWhenUsed/>
+    <w:rsid w:val="002E66F4"/>
+    <w:pPr>
+      <w:tabs>
+        <w:tab w:val="center" w:pos="4153"/>
+        <w:tab w:val="right" w:pos="8306"/>
+      </w:tabs>
+      <w:snapToGrid w:val="0"/>
+      <w:jc w:val="left"/>
+    </w:pPr>
+    <w:rPr>
+      <w:sz w:val="18"/>
+      <w:szCs w:val="18"/>
+    </w:rPr>
+  </w:style>
+  <w:style w:type="character" w:customStyle="1" w:styleId="Char1">
+    <w:name w:val="页脚 Char"/>
+    <w:basedOn w:val="a0"/>
+    <w:link w:val="a7"/>
+    <w:uiPriority w:val="99"/>
+    <w:rsid w:val="002E66F4"/>
+    <w:rPr>
+      <w:sz w:val="18"/>
+      <w:szCs w:val="18"/>
+    </w:rPr>
+  </w:style>
 </w:styles>
 </file>
 

</xml_diff>